<commit_message>
Added limitbitdepth to load_images and MIPPYImage constructor to reduce memory usage when using multiple 3D datasets, prevents MemoryError. Consider defaulting to 32-bit rather than 64-bit when using machines with less memory available? Or provide this as an option?
</commit_message>
<xml_diff>
--- a/docs/MIPPY Training Note.docx
+++ b/docs/MIPPY Training Note.docx
@@ -110,8 +110,8 @@
         </w:rPr>
         <w:drawing>
           <wp:inline distT="0" distB="0" distL="0" distR="0">
-            <wp:extent cx="5669345" cy="4010025"/>
-            <wp:effectExtent l="0" t="0" r="0" b="0"/>
+            <wp:extent cx="5133975" cy="3631349"/>
+            <wp:effectExtent l="0" t="0" r="0" b="7620"/>
             <wp:docPr id="2" name="Picture 2"/>
             <wp:cNvGraphicFramePr>
               <a:graphicFrameLocks xmlns:a="http://schemas.openxmlformats.org/drawingml/2006/main" noChangeAspect="1"/>
@@ -141,7 +141,7 @@
                   <pic:spPr bwMode="auto">
                     <a:xfrm>
                       <a:off x="0" y="0"/>
-                      <a:ext cx="5669345" cy="4010025"/>
+                      <a:ext cx="5135760" cy="3632611"/>
                     </a:xfrm>
                     <a:prstGeom prst="rect">
                       <a:avLst/>
@@ -200,23 +200,7 @@
           <w:color w:val="0000FF"/>
           <w:u w:val="single"/>
         </w:rPr>
-        <w:t>M:\Software_Prog</w:t>
-      </w:r>
-      <w:r>
-        <w:rPr>
-          <w:b/>
-          <w:color w:val="0000FF"/>
-          <w:u w:val="single"/>
-        </w:rPr>
-        <w:t>r</w:t>
-      </w:r>
-      <w:r>
-        <w:rPr>
-          <w:b/>
-          <w:color w:val="0000FF"/>
-          <w:u w:val="single"/>
-        </w:rPr>
-        <w:t>ams\MIPPY</w:t>
+        <w:t>M:\Software_Programs\MIPPY</w:t>
       </w:r>
       <w:r>
         <w:br/>
@@ -296,8 +280,8 @@
         <w:lastRenderedPageBreak/>
         <w:drawing>
           <wp:inline distT="0" distB="0" distL="0" distR="0">
-            <wp:extent cx="5657850" cy="4001894"/>
-            <wp:effectExtent l="0" t="0" r="0" b="0"/>
+            <wp:extent cx="4740165" cy="3352800"/>
+            <wp:effectExtent l="0" t="0" r="3810" b="0"/>
             <wp:docPr id="3" name="Picture 3"/>
             <wp:cNvGraphicFramePr>
               <a:graphicFrameLocks xmlns:a="http://schemas.openxmlformats.org/drawingml/2006/main" noChangeAspect="1"/>
@@ -327,7 +311,7 @@
                   <pic:spPr bwMode="auto">
                     <a:xfrm>
                       <a:off x="0" y="0"/>
-                      <a:ext cx="5658887" cy="4002628"/>
+                      <a:ext cx="4744093" cy="3355578"/>
                     </a:xfrm>
                     <a:prstGeom prst="rect">
                       <a:avLst/>
@@ -373,6 +357,9 @@
         <w:br/>
       </w:r>
       <w:r>
+        <w:rPr>
+          <w:noProof/>
+        </w:rPr>
         <w:drawing>
           <wp:inline distT="0" distB="0" distL="0" distR="0" wp14:anchorId="33C3791D" wp14:editId="38536E08">
             <wp:extent cx="4581525" cy="3438525"/>
@@ -443,6 +430,12 @@
         </w:rPr>
         <w:t>File / Load new image directory</w:t>
       </w:r>
+      <w:r>
+        <w:rPr>
+          <w:b/>
+        </w:rPr>
+        <w:br/>
+      </w:r>
     </w:p>
     <w:p>
       <w:pPr>
@@ -494,12 +487,13 @@
       </w:r>
       <w:r>
         <w:rPr>
+          <w:noProof/>
           <w:color w:val="FF0000"/>
         </w:rPr>
         <w:lastRenderedPageBreak/>
         <w:drawing>
           <wp:inline distT="0" distB="0" distL="0" distR="0" wp14:anchorId="13BDD684" wp14:editId="1AD7CFE2">
-            <wp:extent cx="5943600" cy="4043680"/>
+            <wp:extent cx="5553075" cy="3777989"/>
             <wp:effectExtent l="0" t="0" r="0" b="0"/>
             <wp:docPr id="4" name="Picture 4"/>
             <wp:cNvGraphicFramePr>
@@ -521,7 +515,7 @@
                   <pic:spPr>
                     <a:xfrm>
                       <a:off x="0" y="0"/>
-                      <a:ext cx="5943600" cy="4043680"/>
+                      <a:ext cx="5553075" cy="3777989"/>
                     </a:xfrm>
                     <a:prstGeom prst="rect">
                       <a:avLst/>
@@ -596,12 +590,289 @@
         <w:pStyle w:val="Heading1"/>
       </w:pPr>
       <w:r>
-        <w:t>Signal to Noise Ratio</w:t>
+        <w:t>Launching Modules</w:t>
+      </w:r>
+    </w:p>
+    <w:p>
+      <w:pPr>
+        <w:pStyle w:val="ListParagraph"/>
+        <w:numPr>
+          <w:ilvl w:val="0"/>
+          <w:numId w:val="5"/>
+        </w:numPr>
+      </w:pPr>
+      <w:r>
+        <w:t>In the DICOM tree browser, select the image(s) or series you want to analyse, and select the required module from the list.</w:t>
+      </w:r>
+      <w:r>
+        <w:br/>
+      </w:r>
+    </w:p>
+    <w:p>
+      <w:pPr>
+        <w:pStyle w:val="ListParagraph"/>
+        <w:numPr>
+          <w:ilvl w:val="0"/>
+          <w:numId w:val="5"/>
+        </w:numPr>
+      </w:pPr>
+      <w:r>
+        <w:t>Click “Load Module” and the correct module should launch in a new window.</w:t>
+      </w:r>
+      <w:r>
+        <w:br/>
+      </w:r>
+      <w:r>
+        <w:br/>
+      </w:r>
+      <w:r>
+        <w:rPr>
+          <w:noProof/>
+        </w:rPr>
+        <w:drawing>
+          <wp:inline distT="0" distB="0" distL="0" distR="0" wp14:anchorId="5B92908A" wp14:editId="20BFD713">
+            <wp:extent cx="5019675" cy="3284035"/>
+            <wp:effectExtent l="0" t="0" r="0" b="0"/>
+            <wp:docPr id="6" name="Picture 6"/>
+            <wp:cNvGraphicFramePr>
+              <a:graphicFrameLocks xmlns:a="http://schemas.openxmlformats.org/drawingml/2006/main" noChangeAspect="1"/>
+            </wp:cNvGraphicFramePr>
+            <a:graphic xmlns:a="http://schemas.openxmlformats.org/drawingml/2006/main">
+              <a:graphicData uri="http://schemas.openxmlformats.org/drawingml/2006/picture">
+                <pic:pic xmlns:pic="http://schemas.openxmlformats.org/drawingml/2006/picture">
+                  <pic:nvPicPr>
+                    <pic:cNvPr id="0" name="Picture 1"/>
+                    <pic:cNvPicPr>
+                      <a:picLocks noChangeAspect="1" noChangeArrowheads="1"/>
+                    </pic:cNvPicPr>
+                  </pic:nvPicPr>
+                  <pic:blipFill>
+                    <a:blip r:embed="rId11">
+                      <a:extLst>
+                        <a:ext uri="{28A0092B-C50C-407E-A947-70E740481C1C}">
+                          <a14:useLocalDpi xmlns:a14="http://schemas.microsoft.com/office/drawing/2010/main" val="0"/>
+                        </a:ext>
+                      </a:extLst>
+                    </a:blip>
+                    <a:srcRect/>
+                    <a:stretch>
+                      <a:fillRect/>
+                    </a:stretch>
+                  </pic:blipFill>
+                  <pic:spPr bwMode="auto">
+                    <a:xfrm>
+                      <a:off x="0" y="0"/>
+                      <a:ext cx="5022641" cy="3285976"/>
+                    </a:xfrm>
+                    <a:prstGeom prst="rect">
+                      <a:avLst/>
+                    </a:prstGeom>
+                    <a:noFill/>
+                    <a:ln>
+                      <a:noFill/>
+                    </a:ln>
+                  </pic:spPr>
+                </pic:pic>
+              </a:graphicData>
+            </a:graphic>
+          </wp:inline>
+        </w:drawing>
+      </w:r>
+      <w:r>
+        <w:br/>
+      </w:r>
+    </w:p>
+    <w:p>
+      <w:pPr>
+        <w:pStyle w:val="ListParagraph"/>
+        <w:numPr>
+          <w:ilvl w:val="0"/>
+          <w:numId w:val="5"/>
+        </w:numPr>
+      </w:pPr>
+      <w:r>
+        <w:lastRenderedPageBreak/>
+        <w:t>For instructions on how to use specific modules, please refer to the Help files in:</w:t>
+      </w:r>
+      <w:r>
+        <w:br/>
+      </w:r>
+      <w:r>
+        <w:rPr>
+          <w:b/>
+          <w:color w:val="0000FF"/>
+          <w:u w:val="single"/>
+        </w:rPr>
+        <w:t>M:\Software_Programs\MIPPY</w:t>
+      </w:r>
+    </w:p>
+    <w:p>
+      <w:pPr>
+        <w:pStyle w:val="Heading1"/>
+      </w:pPr>
+      <w:r>
+        <w:t>Accessing &amp; Using Results</w:t>
+      </w:r>
+    </w:p>
+    <w:p>
+      <w:pPr>
+        <w:pStyle w:val="ListParagraph"/>
+        <w:numPr>
+          <w:ilvl w:val="0"/>
+          <w:numId w:val="6"/>
+        </w:numPr>
+      </w:pPr>
+      <w:r>
+        <w:t>By default, MIPPY saves results files in a subdirectory of the location from which images were loaded. E.g. If you load images from:</w:t>
+      </w:r>
+      <w:r>
+        <w:br/>
+      </w:r>
+      <w:r>
+        <w:rPr>
+          <w:b/>
+          <w:color w:val="0000FF"/>
+          <w:u w:val="single"/>
+        </w:rPr>
+        <w:t>M:\QA\Work in Progress\Scanner01\Images</w:t>
+      </w:r>
+      <w:r>
+        <w:br/>
+        <w:t>then MIPPY will place results in</w:t>
+      </w:r>
+      <w:r>
+        <w:br/>
+      </w:r>
+      <w:r>
+        <w:rPr>
+          <w:b/>
+          <w:color w:val="0000FF"/>
+          <w:u w:val="single"/>
+        </w:rPr>
+        <w:t>M:\QA\Work in Progress\Scanner01\Images\Results</w:t>
+      </w:r>
+      <w:r>
+        <w:rPr>
+          <w:b/>
+          <w:color w:val="0000FF"/>
+          <w:u w:val="single"/>
+        </w:rPr>
+        <w:br/>
+      </w:r>
+    </w:p>
+    <w:p>
+      <w:pPr>
+        <w:pStyle w:val="ListParagraph"/>
+        <w:numPr>
+          <w:ilvl w:val="0"/>
+          <w:numId w:val="6"/>
+        </w:numPr>
+      </w:pPr>
+      <w:r>
+        <w:t>Results files are tagged with the date and precise time they were produced, so that a results file is never overwritten.</w:t>
+      </w:r>
+      <w:r>
+        <w:br/>
+      </w:r>
+    </w:p>
+    <w:p>
+      <w:pPr>
+        <w:pStyle w:val="ListParagraph"/>
+        <w:numPr>
+          <w:ilvl w:val="0"/>
+          <w:numId w:val="6"/>
+        </w:numPr>
+      </w:pPr>
+      <w:r>
+        <w:t xml:space="preserve">Results files will contain the numbers and descriptions of the image series used in the analysis.  To avoid confusion, it is recommended that you </w:t>
+      </w:r>
+      <w:r>
+        <w:t>add some information to each filename to keep track of which file is which without having to open the files.</w:t>
+      </w:r>
+      <w:r>
+        <w:br/>
+      </w:r>
+    </w:p>
+    <w:p>
+      <w:pPr>
+        <w:pStyle w:val="ListParagraph"/>
+        <w:numPr>
+          <w:ilvl w:val="0"/>
+          <w:numId w:val="6"/>
+        </w:numPr>
+      </w:pPr>
+      <w:r>
+        <w:t>To enable easier copying and pasting of values into the report, results files can be dragged and dropped into an open Microsoft Excel window</w:t>
+      </w:r>
+      <w:r>
+        <w:br/>
+      </w:r>
+      <w:r>
+        <w:br/>
+      </w:r>
+      <w:r>
+        <w:rPr>
+          <w:noProof/>
+        </w:rPr>
+        <w:drawing>
+          <wp:inline distT="0" distB="0" distL="0" distR="0">
+            <wp:extent cx="6096000" cy="2750207"/>
+            <wp:effectExtent l="0" t="0" r="0" b="0"/>
+            <wp:docPr id="7" name="Picture 7"/>
+            <wp:cNvGraphicFramePr>
+              <a:graphicFrameLocks xmlns:a="http://schemas.openxmlformats.org/drawingml/2006/main" noChangeAspect="1"/>
+            </wp:cNvGraphicFramePr>
+            <a:graphic xmlns:a="http://schemas.openxmlformats.org/drawingml/2006/main">
+              <a:graphicData uri="http://schemas.openxmlformats.org/drawingml/2006/picture">
+                <pic:pic xmlns:pic="http://schemas.openxmlformats.org/drawingml/2006/picture">
+                  <pic:nvPicPr>
+                    <pic:cNvPr id="0" name="Picture 2"/>
+                    <pic:cNvPicPr>
+                      <a:picLocks noChangeAspect="1" noChangeArrowheads="1"/>
+                    </pic:cNvPicPr>
+                  </pic:nvPicPr>
+                  <pic:blipFill>
+                    <a:blip r:embed="rId12" cstate="print">
+                      <a:extLst>
+                        <a:ext uri="{28A0092B-C50C-407E-A947-70E740481C1C}">
+                          <a14:useLocalDpi xmlns:a14="http://schemas.microsoft.com/office/drawing/2010/main" val="0"/>
+                        </a:ext>
+                      </a:extLst>
+                    </a:blip>
+                    <a:srcRect/>
+                    <a:stretch>
+                      <a:fillRect/>
+                    </a:stretch>
+                  </pic:blipFill>
+                  <pic:spPr bwMode="auto">
+                    <a:xfrm>
+                      <a:off x="0" y="0"/>
+                      <a:ext cx="6096000" cy="2750207"/>
+                    </a:xfrm>
+                    <a:prstGeom prst="rect">
+                      <a:avLst/>
+                    </a:prstGeom>
+                    <a:noFill/>
+                    <a:ln>
+                      <a:noFill/>
+                    </a:ln>
+                  </pic:spPr>
+                </pic:pic>
+              </a:graphicData>
+            </a:graphic>
+          </wp:inline>
+        </w:drawing>
+      </w:r>
+      <w:r>
+        <w:br/>
       </w:r>
     </w:p>
     <w:p>
       <w:bookmarkStart w:id="0" w:name="_GoBack"/>
       <w:bookmarkEnd w:id="0"/>
+      <w:r>
+        <w:t xml:space="preserve"> </w:t>
+      </w:r>
     </w:p>
     <w:sectPr>
       <w:pgSz w:w="11906" w:h="16838"/>
@@ -616,6 +887,92 @@
 <file path=word/numbering.xml><?xml version="1.0" encoding="utf-8"?>
 <w:numbering xmlns:wpc="http://schemas.microsoft.com/office/word/2010/wordprocessingCanvas" xmlns:mc="http://schemas.openxmlformats.org/markup-compatibility/2006" xmlns:o="urn:schemas-microsoft-com:office:office" xmlns:r="http://schemas.openxmlformats.org/officeDocument/2006/relationships" xmlns:m="http://schemas.openxmlformats.org/officeDocument/2006/math" xmlns:v="urn:schemas-microsoft-com:vml" xmlns:wp14="http://schemas.microsoft.com/office/word/2010/wordprocessingDrawing" xmlns:wp="http://schemas.openxmlformats.org/drawingml/2006/wordprocessingDrawing" xmlns:w10="urn:schemas-microsoft-com:office:word" xmlns:w="http://schemas.openxmlformats.org/wordprocessingml/2006/main" xmlns:w14="http://schemas.microsoft.com/office/word/2010/wordml" xmlns:wpg="http://schemas.microsoft.com/office/word/2010/wordprocessingGroup" xmlns:wpi="http://schemas.microsoft.com/office/word/2010/wordprocessingInk" xmlns:wne="http://schemas.microsoft.com/office/word/2006/wordml" xmlns:wps="http://schemas.microsoft.com/office/word/2010/wordprocessingShape" mc:Ignorable="w14 wp14">
   <w:abstractNum w:abstractNumId="0">
+    <w:nsid w:val="09A41785"/>
+    <w:multiLevelType w:val="hybridMultilevel"/>
+    <w:tmpl w:val="F2542852"/>
+    <w:lvl w:ilvl="0" w:tplc="0809000F">
+      <w:start w:val="1"/>
+      <w:numFmt w:val="decimal"/>
+      <w:lvlText w:val="%1."/>
+      <w:lvlJc w:val="left"/>
+      <w:pPr>
+        <w:ind w:left="720" w:hanging="360"/>
+      </w:pPr>
+    </w:lvl>
+    <w:lvl w:ilvl="1" w:tplc="08090019" w:tentative="1">
+      <w:start w:val="1"/>
+      <w:numFmt w:val="lowerLetter"/>
+      <w:lvlText w:val="%2."/>
+      <w:lvlJc w:val="left"/>
+      <w:pPr>
+        <w:ind w:left="1440" w:hanging="360"/>
+      </w:pPr>
+    </w:lvl>
+    <w:lvl w:ilvl="2" w:tplc="0809001B" w:tentative="1">
+      <w:start w:val="1"/>
+      <w:numFmt w:val="lowerRoman"/>
+      <w:lvlText w:val="%3."/>
+      <w:lvlJc w:val="right"/>
+      <w:pPr>
+        <w:ind w:left="2160" w:hanging="180"/>
+      </w:pPr>
+    </w:lvl>
+    <w:lvl w:ilvl="3" w:tplc="0809000F" w:tentative="1">
+      <w:start w:val="1"/>
+      <w:numFmt w:val="decimal"/>
+      <w:lvlText w:val="%4."/>
+      <w:lvlJc w:val="left"/>
+      <w:pPr>
+        <w:ind w:left="2880" w:hanging="360"/>
+      </w:pPr>
+    </w:lvl>
+    <w:lvl w:ilvl="4" w:tplc="08090019" w:tentative="1">
+      <w:start w:val="1"/>
+      <w:numFmt w:val="lowerLetter"/>
+      <w:lvlText w:val="%5."/>
+      <w:lvlJc w:val="left"/>
+      <w:pPr>
+        <w:ind w:left="3600" w:hanging="360"/>
+      </w:pPr>
+    </w:lvl>
+    <w:lvl w:ilvl="5" w:tplc="0809001B" w:tentative="1">
+      <w:start w:val="1"/>
+      <w:numFmt w:val="lowerRoman"/>
+      <w:lvlText w:val="%6."/>
+      <w:lvlJc w:val="right"/>
+      <w:pPr>
+        <w:ind w:left="4320" w:hanging="180"/>
+      </w:pPr>
+    </w:lvl>
+    <w:lvl w:ilvl="6" w:tplc="0809000F" w:tentative="1">
+      <w:start w:val="1"/>
+      <w:numFmt w:val="decimal"/>
+      <w:lvlText w:val="%7."/>
+      <w:lvlJc w:val="left"/>
+      <w:pPr>
+        <w:ind w:left="5040" w:hanging="360"/>
+      </w:pPr>
+    </w:lvl>
+    <w:lvl w:ilvl="7" w:tplc="08090019" w:tentative="1">
+      <w:start w:val="1"/>
+      <w:numFmt w:val="lowerLetter"/>
+      <w:lvlText w:val="%8."/>
+      <w:lvlJc w:val="left"/>
+      <w:pPr>
+        <w:ind w:left="5760" w:hanging="360"/>
+      </w:pPr>
+    </w:lvl>
+    <w:lvl w:ilvl="8" w:tplc="0809001B" w:tentative="1">
+      <w:start w:val="1"/>
+      <w:numFmt w:val="lowerRoman"/>
+      <w:lvlText w:val="%9."/>
+      <w:lvlJc w:val="right"/>
+      <w:pPr>
+        <w:ind w:left="6480" w:hanging="180"/>
+      </w:pPr>
+    </w:lvl>
+  </w:abstractNum>
+  <w:abstractNum w:abstractNumId="1">
     <w:nsid w:val="1320650C"/>
     <w:multiLevelType w:val="hybridMultilevel"/>
     <w:tmpl w:val="CBD8CB56"/>
@@ -704,7 +1061,7 @@
       </w:pPr>
     </w:lvl>
   </w:abstractNum>
-  <w:abstractNum w:abstractNumId="1">
+  <w:abstractNum w:abstractNumId="2">
     <w:nsid w:val="1A031C7F"/>
     <w:multiLevelType w:val="hybridMultilevel"/>
     <w:tmpl w:val="F1B8BE80"/>
@@ -817,7 +1174,93 @@
       </w:rPr>
     </w:lvl>
   </w:abstractNum>
-  <w:abstractNum w:abstractNumId="2">
+  <w:abstractNum w:abstractNumId="3">
+    <w:nsid w:val="384020FC"/>
+    <w:multiLevelType w:val="hybridMultilevel"/>
+    <w:tmpl w:val="4B32104C"/>
+    <w:lvl w:ilvl="0" w:tplc="0809000F">
+      <w:start w:val="1"/>
+      <w:numFmt w:val="decimal"/>
+      <w:lvlText w:val="%1."/>
+      <w:lvlJc w:val="left"/>
+      <w:pPr>
+        <w:ind w:left="720" w:hanging="360"/>
+      </w:pPr>
+    </w:lvl>
+    <w:lvl w:ilvl="1" w:tplc="08090019" w:tentative="1">
+      <w:start w:val="1"/>
+      <w:numFmt w:val="lowerLetter"/>
+      <w:lvlText w:val="%2."/>
+      <w:lvlJc w:val="left"/>
+      <w:pPr>
+        <w:ind w:left="1440" w:hanging="360"/>
+      </w:pPr>
+    </w:lvl>
+    <w:lvl w:ilvl="2" w:tplc="0809001B" w:tentative="1">
+      <w:start w:val="1"/>
+      <w:numFmt w:val="lowerRoman"/>
+      <w:lvlText w:val="%3."/>
+      <w:lvlJc w:val="right"/>
+      <w:pPr>
+        <w:ind w:left="2160" w:hanging="180"/>
+      </w:pPr>
+    </w:lvl>
+    <w:lvl w:ilvl="3" w:tplc="0809000F" w:tentative="1">
+      <w:start w:val="1"/>
+      <w:numFmt w:val="decimal"/>
+      <w:lvlText w:val="%4."/>
+      <w:lvlJc w:val="left"/>
+      <w:pPr>
+        <w:ind w:left="2880" w:hanging="360"/>
+      </w:pPr>
+    </w:lvl>
+    <w:lvl w:ilvl="4" w:tplc="08090019" w:tentative="1">
+      <w:start w:val="1"/>
+      <w:numFmt w:val="lowerLetter"/>
+      <w:lvlText w:val="%5."/>
+      <w:lvlJc w:val="left"/>
+      <w:pPr>
+        <w:ind w:left="3600" w:hanging="360"/>
+      </w:pPr>
+    </w:lvl>
+    <w:lvl w:ilvl="5" w:tplc="0809001B" w:tentative="1">
+      <w:start w:val="1"/>
+      <w:numFmt w:val="lowerRoman"/>
+      <w:lvlText w:val="%6."/>
+      <w:lvlJc w:val="right"/>
+      <w:pPr>
+        <w:ind w:left="4320" w:hanging="180"/>
+      </w:pPr>
+    </w:lvl>
+    <w:lvl w:ilvl="6" w:tplc="0809000F" w:tentative="1">
+      <w:start w:val="1"/>
+      <w:numFmt w:val="decimal"/>
+      <w:lvlText w:val="%7."/>
+      <w:lvlJc w:val="left"/>
+      <w:pPr>
+        <w:ind w:left="5040" w:hanging="360"/>
+      </w:pPr>
+    </w:lvl>
+    <w:lvl w:ilvl="7" w:tplc="08090019" w:tentative="1">
+      <w:start w:val="1"/>
+      <w:numFmt w:val="lowerLetter"/>
+      <w:lvlText w:val="%8."/>
+      <w:lvlJc w:val="left"/>
+      <w:pPr>
+        <w:ind w:left="5760" w:hanging="360"/>
+      </w:pPr>
+    </w:lvl>
+    <w:lvl w:ilvl="8" w:tplc="0809001B" w:tentative="1">
+      <w:start w:val="1"/>
+      <w:numFmt w:val="lowerRoman"/>
+      <w:lvlText w:val="%9."/>
+      <w:lvlJc w:val="right"/>
+      <w:pPr>
+        <w:ind w:left="6480" w:hanging="180"/>
+      </w:pPr>
+    </w:lvl>
+  </w:abstractNum>
+  <w:abstractNum w:abstractNumId="4">
     <w:nsid w:val="653E35B7"/>
     <w:multiLevelType w:val="hybridMultilevel"/>
     <w:tmpl w:val="E4FE646A"/>
@@ -903,7 +1346,7 @@
       </w:pPr>
     </w:lvl>
   </w:abstractNum>
-  <w:abstractNum w:abstractNumId="3">
+  <w:abstractNum w:abstractNumId="5">
     <w:nsid w:val="6D300FAE"/>
     <w:multiLevelType w:val="hybridMultilevel"/>
     <w:tmpl w:val="6DDE4696"/>
@@ -990,15 +1433,21 @@
     </w:lvl>
   </w:abstractNum>
   <w:num w:numId="1">
+    <w:abstractNumId w:val="2"/>
+  </w:num>
+  <w:num w:numId="2">
+    <w:abstractNumId w:val="4"/>
+  </w:num>
+  <w:num w:numId="3">
+    <w:abstractNumId w:val="5"/>
+  </w:num>
+  <w:num w:numId="4">
     <w:abstractNumId w:val="1"/>
   </w:num>
-  <w:num w:numId="2">
-    <w:abstractNumId w:val="2"/>
-  </w:num>
-  <w:num w:numId="3">
+  <w:num w:numId="5">
     <w:abstractNumId w:val="3"/>
   </w:num>
-  <w:num w:numId="4">
+  <w:num w:numId="6">
     <w:abstractNumId w:val="0"/>
   </w:num>
 </w:numbering>

</xml_diff>